<commit_message>
Update Final Capstone Proposal.docx
</commit_message>
<xml_diff>
--- a/Final Capstone Proposal.docx
+++ b/Final Capstone Proposal.docx
@@ -1,6 +1,7 @@
 
 <file path=word/document.xml><?xml version="1.0" encoding="utf-8"?>
-<w:document xmlns:r="http://schemas.openxmlformats.org/officeDocument/2006/relationships" xmlns:wp="http://schemas.openxmlformats.org/drawingml/2006/wordprocessingDrawing" xmlns:w="http://schemas.openxmlformats.org/wordprocessingml/2006/main" xmlns:w10="urn:schemas-microsoft-com:office:word" xmlns:w14="http://schemas.microsoft.com/office/word/2010/wordml" xmlns:wps="http://schemas.microsoft.com/office/word/2010/wordprocessingShape" xmlns:wpg="http://schemas.microsoft.com/office/word/2010/wordprocessingGroup" xmlns:mc="http://schemas.openxmlformats.org/markup-compatibility/2006" xmlns:v="urn:schemas-microsoft-com:vml" xmlns:o="urn:schemas-microsoft-com:office:office" xmlns:m="http://schemas.openxmlformats.org/officeDocument/2006/math" mc:Ignorable="w14">
+<w:document xmlns:wpc="http://schemas.microsoft.com/office/word/2010/wordprocessingCanvas" xmlns:cx="http://schemas.microsoft.com/office/drawing/2014/chartex" xmlns:cx1="http://schemas.microsoft.com/office/drawing/2015/9/8/chartex" xmlns:cx2="http://schemas.microsoft.com/office/drawing/2015/10/21/chartex" xmlns:cx3="http://schemas.microsoft.com/office/drawing/2016/5/9/chartex" xmlns:cx4="http://schemas.microsoft.com/office/drawing/2016/5/10/chartex" xmlns:cx5="http://schemas.microsoft.com/office/drawing/2016/5/11/chartex" xmlns:mc="http://schemas.openxmlformats.org/markup-compatibility/2006" xmlns:o="urn:schemas-microsoft-com:office:office" xmlns:r="http://schemas.openxmlformats.org/officeDocument/2006/relationships" xmlns:m="http://schemas.openxmlformats.org/officeDocument/2006/math" xmlns:v="urn:schemas-microsoft-com:vml" xmlns:wp14="http://schemas.microsoft.com/office/word/2010/wordprocessingDrawing" xmlns:wp="http://schemas.openxmlformats.org/drawingml/2006/wordprocessingDrawing" xmlns:w10="urn:schemas-microsoft-com:office:word" xmlns:w="http://schemas.openxmlformats.org/wordprocessingml/2006/main" xmlns:w14="http://schemas.microsoft.com/office/word/2010/wordml" xmlns:w15="http://schemas.microsoft.com/office/word/2012/wordml" xmlns:wne="http://schemas.microsoft.com/office/word/2006/wordml" xmlns:wpg="http://schemas.microsoft.com/office/word/2010/wordprocessingGroup" xmlns:wpi="http://schemas.microsoft.com/office/word/2010/wordprocessingInk" xmlns:wps="http://schemas.microsoft.com/office/word/2010/wordprocessingShape" mc:Ignorable="w14 w15 wp14">
+  <!-- Generated by Aspose.Words for Java 19.2 -->
   <w:body>
     <w:p>
       <w:pPr>
@@ -24,14 +25,14 @@
       <w:pPr>
         <w:pStyle w:val="Body"/>
         <w:rPr>
-          <w:b w:val="1"/>
-          <w:bCs w:val="1"/>
-        </w:rPr>
-      </w:pPr>
-      <w:r>
-        <w:rPr>
-          <w:b w:val="1"/>
-          <w:bCs w:val="1"/>
+          <w:b/>
+          <w:bCs/>
+        </w:rPr>
+      </w:pPr>
+      <w:r>
+        <w:rPr>
+          <w:b/>
+          <w:bCs/>
           <w:rtl w:val="0"/>
           <w:lang w:val="en-US"/>
         </w:rPr>
@@ -42,21 +43,22 @@
       <w:pPr>
         <w:pStyle w:val="Body"/>
         <w:rPr>
-          <w:b w:val="1"/>
-          <w:bCs w:val="1"/>
-        </w:rPr>
-      </w:pPr>
-    </w:p>
-    <w:p>
-      <w:pPr>
-        <w:pStyle w:val="Body"/>
-        <w:bidi w:val="0"/>
-      </w:pPr>
-      <w:r>
-        <w:rPr>
-          <w:rtl w:val="0"/>
-        </w:rPr>
-        <w:t>For my capstone project I am planning on doing two things.</w:t>
+          <w:b/>
+          <w:bCs/>
+        </w:rPr>
+      </w:pPr>
+    </w:p>
+    <w:p>
+      <w:pPr>
+        <w:pStyle w:val="Body"/>
+        <w:bidi w:val="0"/>
+      </w:pPr>
+      <w:r>
+        <w:rPr>
+          <w:rtl w:val="0"/>
+        </w:rPr>
+        <w:t>For my capstone project, I am planning on doing two things.
+</w:t>
       </w:r>
     </w:p>
     <w:p>
@@ -112,7 +114,7 @@
         <w:rPr>
           <w:rtl w:val="0"/>
         </w:rPr>
-        <w:t xml:space="preserve">Currently I am working under Prof. Dr. Donald Sull at MIT Sloan School of Management on a research project that aims to quantitatively analyze corporate culture. Additionally, I work for (and will soon become the CTO of) his company, CultureX, which provides in-depth corporate consulting. The goal of my capstone is to further aide the investigation into Corporate culture using some other off-the shelf tools (as all of our tools are proprietary). The data I speak of can be referred to as </w:t>
+        <w:t xml:space="preserve">Currently, I am working under Prof. Dr. Donald Sull at MIT Sloan School of Management on a research project that aims to quantitatively analyze corporate culture. Additionally, I work for (and will soon become the CTO of) his company, CultureX, which provides in-depth corporate consulting. The goal of my capstone is to further aid the investigation into Corporate culture using some other off-the-shelf tools (as all of our tools are proprietary). The data I speak of can be referred to as </w:t>
       </w:r>
       <w:r>
         <w:rPr>
@@ -149,14 +151,14 @@
       <w:pPr>
         <w:pStyle w:val="Body"/>
         <w:rPr>
-          <w:b w:val="1"/>
-          <w:bCs w:val="1"/>
-        </w:rPr>
-      </w:pPr>
-      <w:r>
-        <w:rPr>
-          <w:b w:val="1"/>
-          <w:bCs w:val="1"/>
+          <w:b/>
+          <w:bCs/>
+        </w:rPr>
+      </w:pPr>
+      <w:r>
+        <w:rPr>
+          <w:b/>
+          <w:bCs/>
           <w:rtl w:val="0"/>
           <w:lang w:val="en-US"/>
         </w:rPr>
@@ -183,45 +185,25 @@
         </w:rPr>
         <w:t xml:space="preserve">We have a corpus of text from </w:t>
       </w:r>
-      <w:r>
-        <w:rPr>
-          <w:rStyle w:val="Hyperlink.0"/>
-        </w:rPr>
-        <w:fldChar w:fldCharType="begin" w:fldLock="0"/>
-      </w:r>
-      <w:r>
-        <w:rPr>
-          <w:rStyle w:val="Hyperlink.0"/>
-        </w:rPr>
-        <w:instrText xml:space="preserve"> HYPERLINK "http://glassdoor.com"</w:instrText>
-      </w:r>
-      <w:r>
-        <w:rPr>
-          <w:rStyle w:val="Hyperlink.0"/>
-        </w:rPr>
-        <w:fldChar w:fldCharType="separate" w:fldLock="0"/>
-      </w:r>
-      <w:r>
-        <w:rPr>
-          <w:rStyle w:val="Hyperlink.0"/>
-          <w:rtl w:val="0"/>
-        </w:rPr>
-        <w:t>glassdoor.com</w:t>
-      </w:r>
-      <w:r>
-        <w:rPr/>
-        <w:fldChar w:fldCharType="end" w:fldLock="0"/>
-      </w:r>
-      <w:r>
-        <w:rPr>
-          <w:rtl w:val="0"/>
-        </w:rPr>
-        <w:t xml:space="preserve"> that has been processed using our proprietary software. This methodology has proven very effective, but we have been curious for many months what kind of results we would get using Deep Learning, or other black-box models. Additionally, we want to investigate whether our clustering of our topics is close to what some other clustering models would produce. </w:t>
-      </w:r>
-      <w:r>
-        <w:rPr>
-          <w:i w:val="1"/>
-          <w:iCs w:val="1"/>
+      <w:hyperlink r:id="rId4" w:history="1">
+        <w:r>
+          <w:rPr>
+            <w:rStyle w:val="Hyperlink0"/>
+            <w:rtl w:val="0"/>
+          </w:rPr>
+          <w:t>glassdoor.com</w:t>
+        </w:r>
+      </w:hyperlink>
+      <w:r>
+        <w:rPr>
+          <w:rtl w:val="0"/>
+        </w:rPr>
+        <w:t xml:space="preserve"> that has been processed using our proprietary software. This methodology has proven very effective, but we have been curious for many months what kind of results we would get using Deep Learning, or other black-box models. Additionally, we want to investigate whether the clustering of our topics is close to what some other clustering models would produce. </w:t>
+      </w:r>
+      <w:r>
+        <w:rPr>
+          <w:i/>
+          <w:iCs/>
           <w:rtl w:val="0"/>
           <w:lang w:val="en-US"/>
         </w:rPr>
@@ -238,14 +220,14 @@
       <w:pPr>
         <w:pStyle w:val="Body"/>
         <w:rPr>
-          <w:b w:val="1"/>
-          <w:bCs w:val="1"/>
-        </w:rPr>
-      </w:pPr>
-      <w:r>
-        <w:rPr>
-          <w:b w:val="1"/>
-          <w:bCs w:val="1"/>
+          <w:b/>
+          <w:bCs/>
+        </w:rPr>
+      </w:pPr>
+      <w:r>
+        <w:rPr>
+          <w:b/>
+          <w:bCs/>
           <w:rtl w:val="0"/>
           <w:lang w:val="en-US"/>
         </w:rPr>
@@ -267,27 +249,28 @@
         <w:rPr>
           <w:rtl w:val="0"/>
         </w:rPr>
-        <w:t>This solution will be able to provide information as to whether our custom built approach is significantly better in its predictive ability, disregarding explanatory ability.  If I find that my models both cluster topics very well as well as predict with a high rate of accuracy, that can tell us a lot about our analysis. So far our approach has vastly outperformed any other technique for topic modeling, but would be interesting to see how much latent information the neural network can capture. We would use these results to either boost our confidence in our approach, or make us go back to the drawing board.</w:t>
-      </w:r>
-    </w:p>
-    <w:p>
-      <w:pPr>
-        <w:pStyle w:val="Body"/>
-        <w:bidi w:val="0"/>
-      </w:pPr>
-    </w:p>
-    <w:p>
-      <w:pPr>
-        <w:pStyle w:val="Body"/>
-        <w:rPr>
-          <w:b w:val="1"/>
-          <w:bCs w:val="1"/>
-        </w:rPr>
-      </w:pPr>
-      <w:r>
-        <w:rPr>
-          <w:b w:val="1"/>
-          <w:bCs w:val="1"/>
+        <w:t>This solution will be able to provide information as to whether our custom built approach is significantly better in its predictive ability, disregarding explanatory ability.  If I find that my models both cluster topics very well as well as predict with a high rate of accuracy, that can tell us a lot about our analysis. So far our approach has vastly outperformed any other technique for topic modeling but would be interesting to see how much latent information the neural network can capture. We would use these results to either boost our confidence in our approach or make us go back to the drawing board.
+</w:t>
+      </w:r>
+    </w:p>
+    <w:p>
+      <w:pPr>
+        <w:pStyle w:val="Body"/>
+        <w:bidi w:val="0"/>
+      </w:pPr>
+    </w:p>
+    <w:p>
+      <w:pPr>
+        <w:pStyle w:val="Body"/>
+        <w:rPr>
+          <w:b/>
+          <w:bCs/>
+        </w:rPr>
+      </w:pPr>
+      <w:r>
+        <w:rPr>
+          <w:b/>
+          <w:bCs/>
           <w:rtl w:val="0"/>
           <w:lang w:val="en-US"/>
         </w:rPr>
@@ -298,8 +281,8 @@
       <w:pPr>
         <w:pStyle w:val="Body"/>
         <w:rPr>
-          <w:b w:val="1"/>
-          <w:bCs w:val="1"/>
+          <w:b/>
+          <w:bCs/>
         </w:rPr>
       </w:pPr>
     </w:p>
@@ -340,8 +323,8 @@
       </w:r>
       <w:r>
         <w:rPr>
-          <w:i w:val="1"/>
-          <w:iCs w:val="1"/>
+          <w:i/>
+          <w:iCs/>
           <w:rtl w:val="0"/>
           <w:lang w:val="en-US"/>
         </w:rPr>
@@ -364,14 +347,14 @@
       <w:pPr>
         <w:pStyle w:val="Body"/>
         <w:rPr>
-          <w:b w:val="1"/>
-          <w:bCs w:val="1"/>
-        </w:rPr>
-      </w:pPr>
-      <w:r>
-        <w:rPr>
-          <w:b w:val="1"/>
-          <w:bCs w:val="1"/>
+          <w:b/>
+          <w:bCs/>
+        </w:rPr>
+      </w:pPr>
+      <w:r>
+        <w:rPr>
+          <w:b/>
+          <w:bCs/>
           <w:rtl w:val="0"/>
           <w:lang w:val="en-US"/>
         </w:rPr>
@@ -382,8 +365,8 @@
       <w:pPr>
         <w:pStyle w:val="Body"/>
         <w:rPr>
-          <w:b w:val="1"/>
-          <w:bCs w:val="1"/>
+          <w:b/>
+          <w:bCs/>
         </w:rPr>
       </w:pPr>
     </w:p>
@@ -409,14 +392,14 @@
       <w:pPr>
         <w:pStyle w:val="Body"/>
         <w:rPr>
-          <w:b w:val="1"/>
-          <w:bCs w:val="1"/>
-        </w:rPr>
-      </w:pPr>
-      <w:r>
-        <w:rPr>
-          <w:b w:val="1"/>
-          <w:bCs w:val="1"/>
+          <w:b/>
+          <w:bCs/>
+        </w:rPr>
+      </w:pPr>
+      <w:r>
+        <w:rPr>
+          <w:b/>
+          <w:bCs/>
           <w:rtl w:val="0"/>
           <w:lang w:val="en-US"/>
         </w:rPr>
@@ -424,8 +407,8 @@
       </w:r>
       <w:r>
         <w:rPr>
-          <w:b w:val="1"/>
-          <w:bCs w:val="1"/>
+          <w:b/>
+          <w:bCs/>
           <w:rtl w:val="0"/>
           <w:lang w:val="en-US"/>
         </w:rPr>
@@ -433,8 +416,8 @@
       </w:r>
       <w:r>
         <w:rPr>
-          <w:b w:val="1"/>
-          <w:bCs w:val="1"/>
+          <w:b/>
+          <w:bCs/>
           <w:rtl w:val="0"/>
           <w:lang w:val="en-US"/>
         </w:rPr>
@@ -445,8 +428,8 @@
       <w:pPr>
         <w:pStyle w:val="Body"/>
         <w:rPr>
-          <w:b w:val="1"/>
-          <w:bCs w:val="1"/>
+          <w:b/>
+          <w:bCs/>
         </w:rPr>
       </w:pPr>
     </w:p>
@@ -509,13 +492,13 @@
         <w:pStyle w:val="Body"/>
         <w:bidi w:val="0"/>
       </w:pPr>
-      <w:r/>
     </w:p>
     <w:sectPr>
-      <w:headerReference w:type="default" r:id="rId4"/>
-      <w:footerReference w:type="default" r:id="rId5"/>
+      <w:headerReference w:type="default" r:id="rId5"/>
+      <w:footerReference w:type="default" r:id="rId6"/>
       <w:pgSz w:w="12240" w:h="15840" w:orient="portrait"/>
       <w:pgMar w:top="1440" w:right="1440" w:bottom="1440" w:left="1440" w:header="720" w:footer="864"/>
+      <w:cols w:space="708"/>
       <w:bidi w:val="0"/>
     </w:sectPr>
   </w:body>
@@ -523,34 +506,27 @@
 </file>
 
 <file path=word/footer1.xml><?xml version="1.0" encoding="utf-8"?>
-<w:ftr xmlns:r="http://schemas.openxmlformats.org/officeDocument/2006/relationships" xmlns:wp="http://schemas.openxmlformats.org/drawingml/2006/wordprocessingDrawing" xmlns:w="http://schemas.openxmlformats.org/wordprocessingml/2006/main" xmlns:w10="urn:schemas-microsoft-com:office:word" xmlns:w14="http://schemas.microsoft.com/office/word/2010/wordml" xmlns:wps="http://schemas.microsoft.com/office/word/2010/wordprocessingShape" xmlns:wpg="http://schemas.microsoft.com/office/word/2010/wordprocessingGroup" xmlns:mc="http://schemas.openxmlformats.org/markup-compatibility/2006" xmlns:v="urn:schemas-microsoft-com:vml" xmlns:o="urn:schemas-microsoft-com:office:office" xmlns:m="http://schemas.openxmlformats.org/officeDocument/2006/math" mc:Ignorable="w14">
-  <w:p>
-    <w:r/>
-  </w:p>
+<w:ftr xmlns:wpc="http://schemas.microsoft.com/office/word/2010/wordprocessingCanvas" xmlns:cx="http://schemas.microsoft.com/office/drawing/2014/chartex" xmlns:cx1="http://schemas.microsoft.com/office/drawing/2015/9/8/chartex" xmlns:cx2="http://schemas.microsoft.com/office/drawing/2015/10/21/chartex" xmlns:cx3="http://schemas.microsoft.com/office/drawing/2016/5/9/chartex" xmlns:cx4="http://schemas.microsoft.com/office/drawing/2016/5/10/chartex" xmlns:cx5="http://schemas.microsoft.com/office/drawing/2016/5/11/chartex" xmlns:mc="http://schemas.openxmlformats.org/markup-compatibility/2006" xmlns:o="urn:schemas-microsoft-com:office:office" xmlns:r="http://schemas.openxmlformats.org/officeDocument/2006/relationships" xmlns:m="http://schemas.openxmlformats.org/officeDocument/2006/math" xmlns:v="urn:schemas-microsoft-com:vml" xmlns:wp14="http://schemas.microsoft.com/office/word/2010/wordprocessingDrawing" xmlns:wp="http://schemas.openxmlformats.org/drawingml/2006/wordprocessingDrawing" xmlns:w10="urn:schemas-microsoft-com:office:word" xmlns:w="http://schemas.openxmlformats.org/wordprocessingml/2006/main" xmlns:w14="http://schemas.microsoft.com/office/word/2010/wordml" xmlns:w15="http://schemas.microsoft.com/office/word/2012/wordml" xmlns:wne="http://schemas.microsoft.com/office/word/2006/wordml" xmlns:wpg="http://schemas.microsoft.com/office/word/2010/wordprocessingGroup" xmlns:wpi="http://schemas.microsoft.com/office/word/2010/wordprocessingInk" xmlns:wps="http://schemas.microsoft.com/office/word/2010/wordprocessingShape" mc:Ignorable="w14 w15 wp14">
+  <w:p/>
 </w:ftr>
 </file>
 
 <file path=word/header1.xml><?xml version="1.0" encoding="utf-8"?>
-<w:hdr xmlns:r="http://schemas.openxmlformats.org/officeDocument/2006/relationships" xmlns:wp="http://schemas.openxmlformats.org/drawingml/2006/wordprocessingDrawing" xmlns:w="http://schemas.openxmlformats.org/wordprocessingml/2006/main" xmlns:w10="urn:schemas-microsoft-com:office:word" xmlns:w14="http://schemas.microsoft.com/office/word/2010/wordml" xmlns:wps="http://schemas.microsoft.com/office/word/2010/wordprocessingShape" xmlns:wpg="http://schemas.microsoft.com/office/word/2010/wordprocessingGroup" xmlns:mc="http://schemas.openxmlformats.org/markup-compatibility/2006" xmlns:v="urn:schemas-microsoft-com:vml" xmlns:o="urn:schemas-microsoft-com:office:office" xmlns:m="http://schemas.openxmlformats.org/officeDocument/2006/math" mc:Ignorable="w14">
-  <w:p>
-    <w:r/>
-  </w:p>
+<w:hdr xmlns:wpc="http://schemas.microsoft.com/office/word/2010/wordprocessingCanvas" xmlns:cx="http://schemas.microsoft.com/office/drawing/2014/chartex" xmlns:cx1="http://schemas.microsoft.com/office/drawing/2015/9/8/chartex" xmlns:cx2="http://schemas.microsoft.com/office/drawing/2015/10/21/chartex" xmlns:cx3="http://schemas.microsoft.com/office/drawing/2016/5/9/chartex" xmlns:cx4="http://schemas.microsoft.com/office/drawing/2016/5/10/chartex" xmlns:cx5="http://schemas.microsoft.com/office/drawing/2016/5/11/chartex" xmlns:mc="http://schemas.openxmlformats.org/markup-compatibility/2006" xmlns:o="urn:schemas-microsoft-com:office:office" xmlns:r="http://schemas.openxmlformats.org/officeDocument/2006/relationships" xmlns:m="http://schemas.openxmlformats.org/officeDocument/2006/math" xmlns:v="urn:schemas-microsoft-com:vml" xmlns:wp14="http://schemas.microsoft.com/office/word/2010/wordprocessingDrawing" xmlns:wp="http://schemas.openxmlformats.org/drawingml/2006/wordprocessingDrawing" xmlns:w10="urn:schemas-microsoft-com:office:word" xmlns:w="http://schemas.openxmlformats.org/wordprocessingml/2006/main" xmlns:w14="http://schemas.microsoft.com/office/word/2010/wordml" xmlns:w15="http://schemas.microsoft.com/office/word/2012/wordml" xmlns:wne="http://schemas.microsoft.com/office/word/2006/wordml" xmlns:wpg="http://schemas.microsoft.com/office/word/2010/wordprocessingGroup" xmlns:wpi="http://schemas.microsoft.com/office/word/2010/wordprocessingInk" xmlns:wps="http://schemas.microsoft.com/office/word/2010/wordprocessingShape" mc:Ignorable="w14 w15 wp14">
+  <w:p/>
 </w:hdr>
 </file>
 
 <file path=word/numbering.xml><?xml version="1.0" encoding="utf-8"?>
-<w:numbering xmlns:w="http://schemas.openxmlformats.org/wordprocessingml/2006/main" xmlns:wp="http://schemas.openxmlformats.org/drawingml/2006/wordprocessingDrawing" xmlns:w14="http://schemas.microsoft.com/office/word/2010/wordml" xmlns:r="http://schemas.openxmlformats.org/officeDocument/2006/relationships" xmlns:v="urn:schemas-microsoft-com:vml" xmlns:o="urn:schemas-microsoft-com:office:office">
+<w:numbering xmlns:wpc="http://schemas.microsoft.com/office/word/2010/wordprocessingCanvas" xmlns:cx="http://schemas.microsoft.com/office/drawing/2014/chartex" xmlns:cx1="http://schemas.microsoft.com/office/drawing/2015/9/8/chartex" xmlns:cx2="http://schemas.microsoft.com/office/drawing/2015/10/21/chartex" xmlns:cx3="http://schemas.microsoft.com/office/drawing/2016/5/9/chartex" xmlns:cx4="http://schemas.microsoft.com/office/drawing/2016/5/10/chartex" xmlns:cx5="http://schemas.microsoft.com/office/drawing/2016/5/11/chartex" xmlns:mc="http://schemas.openxmlformats.org/markup-compatibility/2006" xmlns:o="urn:schemas-microsoft-com:office:office" xmlns:r="http://schemas.openxmlformats.org/officeDocument/2006/relationships" xmlns:m="http://schemas.openxmlformats.org/officeDocument/2006/math" xmlns:v="urn:schemas-microsoft-com:vml" xmlns:wp14="http://schemas.microsoft.com/office/word/2010/wordprocessingDrawing" xmlns:wp="http://schemas.openxmlformats.org/drawingml/2006/wordprocessingDrawing" xmlns:w10="urn:schemas-microsoft-com:office:word" xmlns:w="http://schemas.openxmlformats.org/wordprocessingml/2006/main" xmlns:w14="http://schemas.microsoft.com/office/word/2010/wordml" xmlns:w15="http://schemas.microsoft.com/office/word/2012/wordml" xmlns:wne="http://schemas.microsoft.com/office/word/2006/wordml" xmlns:wpg="http://schemas.microsoft.com/office/word/2010/wordprocessingGroup" xmlns:wpi="http://schemas.microsoft.com/office/word/2010/wordprocessingInk" xmlns:wps="http://schemas.microsoft.com/office/word/2010/wordprocessingShape" mc:Ignorable="w14 w15 wp14">
   <w:abstractNum w:abstractNumId="0">
+    <w:nsid w:val="5B00B879"/>
     <w:multiLevelType w:val="hybridMultilevel"/>
-    <w:numStyleLink w:val="Lettered"/>
-  </w:abstractNum>
-  <w:abstractNum w:abstractNumId="1">
-    <w:multiLevelType w:val="hybridMultilevel"/>
+    <w:tmpl w:val="00000000"/>
     <w:styleLink w:val="Lettered"/>
     <w:lvl w:ilvl="0">
       <w:start w:val="1"/>
       <w:numFmt w:val="decimal"/>
-      <w:suff w:val="tab"/>
       <w:lvlText w:val="%1)"/>
       <w:lvlJc w:val="left"/>
       <w:pPr>
@@ -576,7 +552,6 @@
     <w:lvl w:ilvl="1">
       <w:start w:val="1"/>
       <w:numFmt w:val="decimal"/>
-      <w:suff w:val="tab"/>
       <w:lvlText w:val="%2)"/>
       <w:lvlJc w:val="left"/>
       <w:pPr>
@@ -602,7 +577,6 @@
     <w:lvl w:ilvl="2">
       <w:start w:val="1"/>
       <w:numFmt w:val="decimal"/>
-      <w:suff w:val="tab"/>
       <w:lvlText w:val="%3)"/>
       <w:lvlJc w:val="left"/>
       <w:pPr>
@@ -628,7 +602,6 @@
     <w:lvl w:ilvl="3">
       <w:start w:val="1"/>
       <w:numFmt w:val="decimal"/>
-      <w:suff w:val="tab"/>
       <w:lvlText w:val="%4)"/>
       <w:lvlJc w:val="left"/>
       <w:pPr>
@@ -654,7 +627,6 @@
     <w:lvl w:ilvl="4">
       <w:start w:val="1"/>
       <w:numFmt w:val="decimal"/>
-      <w:suff w:val="tab"/>
       <w:lvlText w:val="%5)"/>
       <w:lvlJc w:val="left"/>
       <w:pPr>
@@ -680,7 +652,6 @@
     <w:lvl w:ilvl="5">
       <w:start w:val="1"/>
       <w:numFmt w:val="decimal"/>
-      <w:suff w:val="tab"/>
       <w:lvlText w:val="%6)"/>
       <w:lvlJc w:val="left"/>
       <w:pPr>
@@ -706,7 +677,6 @@
     <w:lvl w:ilvl="6">
       <w:start w:val="1"/>
       <w:numFmt w:val="decimal"/>
-      <w:suff w:val="tab"/>
       <w:lvlText w:val="%7)"/>
       <w:lvlJc w:val="left"/>
       <w:pPr>
@@ -732,7 +702,6 @@
     <w:lvl w:ilvl="7">
       <w:start w:val="1"/>
       <w:numFmt w:val="decimal"/>
-      <w:suff w:val="tab"/>
       <w:lvlText w:val="%8)"/>
       <w:lvlJc w:val="left"/>
       <w:pPr>
@@ -758,7 +727,6 @@
     <w:lvl w:ilvl="8">
       <w:start w:val="1"/>
       <w:numFmt w:val="decimal"/>
-      <w:suff w:val="tab"/>
       <w:lvlText w:val="%9)"/>
       <w:lvlJc w:val="left"/>
       <w:pPr>
@@ -782,21 +750,27 @@
       </w:rPr>
     </w:lvl>
   </w:abstractNum>
+  <w:abstractNum w:abstractNumId="1">
+    <w:nsid w:val="5FF6AD59"/>
+    <w:multiLevelType w:val="hybridMultilevel"/>
+    <w:tmpl w:val="00000000"/>
+    <w:numStyleLink w:val="Lettered"/>
+  </w:abstractNum>
   <w:num w:numId="1">
-    <w:abstractNumId w:val="1"/>
+    <w:abstractNumId w:val="0"/>
   </w:num>
   <w:num w:numId="2">
-    <w:abstractNumId w:val="0"/>
+    <w:abstractNumId w:val="1"/>
   </w:num>
 </w:numbering>
 </file>
 
 <file path=word/styles.xml><?xml version="1.0" encoding="utf-8"?>
-<w:styles xmlns:w="http://schemas.openxmlformats.org/wordprocessingml/2006/main" xmlns:mc="http://schemas.openxmlformats.org/markup-compatibility/2006" xmlns:w14="http://schemas.microsoft.com/office/word/2010/wordml" mc:Ignorable="w14">
+<w:styles xmlns:mc="http://schemas.openxmlformats.org/markup-compatibility/2006" xmlns:r="http://schemas.openxmlformats.org/officeDocument/2006/relationships" xmlns:w="http://schemas.openxmlformats.org/wordprocessingml/2006/main" xmlns:w14="http://schemas.microsoft.com/office/word/2010/wordml" xmlns:w15="http://schemas.microsoft.com/office/word/2012/wordml" mc:Ignorable="w14 w15">
   <w:docDefaults>
     <w:rPrDefault>
       <w:rPr>
-        <w:rFonts w:ascii="Times New Roman" w:cs="Times New Roman" w:hAnsi="Times New Roman" w:eastAsia="Arial Unicode MS"/>
+        <w:rFonts w:ascii="Times New Roman" w:eastAsia="Arial Unicode MS" w:hAnsi="Times New Roman" w:cs="Times New Roman"/>
         <w:b w:val="0"/>
         <w:bCs w:val="0"/>
         <w:i w:val="0"/>
@@ -819,7 +793,7 @@
         <w:u w:val="none" w:color="auto"/>
         <w:bdr w:val="nil"/>
         <w:vertAlign w:val="baseline"/>
-        <w:lang/>
+        <w:lang w:val="x-none" w:eastAsia="en-US" w:bidi="ar-SA"/>
       </w:rPr>
     </w:rPrDefault>
     <w:pPrDefault>
@@ -827,8 +801,7 @@
         <w:keepNext w:val="0"/>
         <w:keepLines w:val="0"/>
         <w:pageBreakBefore w:val="0"/>
-        <w:framePr w:anchorLock="0" w:w="0" w:h="0" w:vSpace="0" w:hSpace="0" w:xAlign="left" w:y="0" w:hRule="exact" w:vAnchor="margin"/>
-        <w:widowControl w:val="1"/>
+        <w:widowControl/>
         <w:numPr>
           <w:ilvl w:val="0"/>
           <w:numId w:val="0"/>
@@ -851,35 +824,161 @@
       </w:pPr>
     </w:pPrDefault>
   </w:docDefaults>
+  <w:latentStyles w:defLockedState="0" w:defUIPriority="99" w:defSemiHidden="1" w:defUnhideWhenUsed="1" w:defQFormat="0" w:count="267">
+    <w:lsdException w:name="Normal" w:semiHidden="0" w:uiPriority="0" w:unhideWhenUsed="0" w:qFormat="1"/>
+    <w:lsdException w:name="heading 1" w:semiHidden="0" w:uiPriority="9" w:unhideWhenUsed="0" w:qFormat="1"/>
+    <w:lsdException w:name="heading 2" w:uiPriority="9" w:qFormat="1"/>
+    <w:lsdException w:name="heading 3" w:uiPriority="9" w:qFormat="1"/>
+    <w:lsdException w:name="heading 4" w:uiPriority="9" w:qFormat="1"/>
+    <w:lsdException w:name="heading 5" w:uiPriority="9" w:qFormat="1"/>
+    <w:lsdException w:name="heading 6" w:uiPriority="9" w:qFormat="1"/>
+    <w:lsdException w:name="heading 7" w:uiPriority="9" w:qFormat="1"/>
+    <w:lsdException w:name="heading 8" w:uiPriority="9" w:qFormat="1"/>
+    <w:lsdException w:name="heading 9" w:uiPriority="9" w:qFormat="1"/>
+    <w:lsdException w:name="toc 1" w:uiPriority="39"/>
+    <w:lsdException w:name="toc 2" w:uiPriority="39"/>
+    <w:lsdException w:name="toc 3" w:uiPriority="39"/>
+    <w:lsdException w:name="toc 4" w:uiPriority="39"/>
+    <w:lsdException w:name="toc 5" w:uiPriority="39"/>
+    <w:lsdException w:name="toc 6" w:uiPriority="39"/>
+    <w:lsdException w:name="toc 7" w:uiPriority="39"/>
+    <w:lsdException w:name="toc 8" w:uiPriority="39"/>
+    <w:lsdException w:name="toc 9" w:uiPriority="39"/>
+    <w:lsdException w:name="caption" w:uiPriority="35" w:qFormat="1"/>
+    <w:lsdException w:name="Title" w:semiHidden="0" w:uiPriority="10" w:unhideWhenUsed="0" w:qFormat="1"/>
+    <w:lsdException w:name="Default Paragraph Font" w:uiPriority="1"/>
+    <w:lsdException w:name="Subtitle" w:semiHidden="0" w:uiPriority="11" w:unhideWhenUsed="0" w:qFormat="1"/>
+    <w:lsdException w:name="Strong" w:semiHidden="0" w:uiPriority="22" w:unhideWhenUsed="0" w:qFormat="1"/>
+    <w:lsdException w:name="Emphasis" w:semiHidden="0" w:uiPriority="20" w:unhideWhenUsed="0" w:qFormat="1"/>
+    <w:lsdException w:name="Table Grid" w:semiHidden="0" w:uiPriority="59" w:unhideWhenUsed="0"/>
+    <w:lsdException w:name="Placeholder Text" w:unhideWhenUsed="0"/>
+    <w:lsdException w:name="No Spacing" w:semiHidden="0" w:uiPriority="1" w:unhideWhenUsed="0" w:qFormat="1"/>
+    <w:lsdException w:name="Light Shading" w:semiHidden="0" w:uiPriority="60" w:unhideWhenUsed="0"/>
+    <w:lsdException w:name="Light List" w:semiHidden="0" w:uiPriority="61" w:unhideWhenUsed="0"/>
+    <w:lsdException w:name="Light Grid" w:semiHidden="0" w:uiPriority="62" w:unhideWhenUsed="0"/>
+    <w:lsdException w:name="Medium Shading 1" w:semiHidden="0" w:uiPriority="63" w:unhideWhenUsed="0"/>
+    <w:lsdException w:name="Medium Shading 2" w:semiHidden="0" w:uiPriority="64" w:unhideWhenUsed="0"/>
+    <w:lsdException w:name="Medium List 1" w:semiHidden="0" w:uiPriority="65" w:unhideWhenUsed="0"/>
+    <w:lsdException w:name="Medium List 2" w:semiHidden="0" w:uiPriority="66" w:unhideWhenUsed="0"/>
+    <w:lsdException w:name="Medium Grid 1" w:semiHidden="0" w:uiPriority="67" w:unhideWhenUsed="0"/>
+    <w:lsdException w:name="Medium Grid 2" w:semiHidden="0" w:uiPriority="68" w:unhideWhenUsed="0"/>
+    <w:lsdException w:name="Medium Grid 3" w:semiHidden="0" w:uiPriority="69" w:unhideWhenUsed="0"/>
+    <w:lsdException w:name="Dark List" w:semiHidden="0" w:uiPriority="70" w:unhideWhenUsed="0"/>
+    <w:lsdException w:name="Colorful Shading" w:semiHidden="0" w:uiPriority="71" w:unhideWhenUsed="0"/>
+    <w:lsdException w:name="Colorful List" w:semiHidden="0" w:uiPriority="72" w:unhideWhenUsed="0"/>
+    <w:lsdException w:name="Colorful Grid" w:semiHidden="0" w:uiPriority="73" w:unhideWhenUsed="0"/>
+    <w:lsdException w:name="Light Shading Accent 1" w:semiHidden="0" w:uiPriority="60" w:unhideWhenUsed="0"/>
+    <w:lsdException w:name="Light List Accent 1" w:semiHidden="0" w:uiPriority="61" w:unhideWhenUsed="0"/>
+    <w:lsdException w:name="Light Grid Accent 1" w:semiHidden="0" w:uiPriority="62" w:unhideWhenUsed="0"/>
+    <w:lsdException w:name="Medium Shading 1 Accent 1" w:semiHidden="0" w:uiPriority="63" w:unhideWhenUsed="0"/>
+    <w:lsdException w:name="Medium Shading 2 Accent 1" w:semiHidden="0" w:uiPriority="64" w:unhideWhenUsed="0"/>
+    <w:lsdException w:name="Medium List 1 Accent 1" w:semiHidden="0" w:uiPriority="65" w:unhideWhenUsed="0"/>
+    <w:lsdException w:name="Revision" w:unhideWhenUsed="0"/>
+    <w:lsdException w:name="List Paragraph" w:semiHidden="0" w:uiPriority="34" w:unhideWhenUsed="0" w:qFormat="1"/>
+    <w:lsdException w:name="Quote" w:semiHidden="0" w:uiPriority="29" w:unhideWhenUsed="0" w:qFormat="1"/>
+    <w:lsdException w:name="Intense Quote" w:semiHidden="0" w:uiPriority="30" w:unhideWhenUsed="0" w:qFormat="1"/>
+    <w:lsdException w:name="Medium List 2 Accent 1" w:semiHidden="0" w:uiPriority="66" w:unhideWhenUsed="0"/>
+    <w:lsdException w:name="Medium Grid 1 Accent 1" w:semiHidden="0" w:uiPriority="67" w:unhideWhenUsed="0"/>
+    <w:lsdException w:name="Medium Grid 2 Accent 1" w:semiHidden="0" w:uiPriority="68" w:unhideWhenUsed="0"/>
+    <w:lsdException w:name="Medium Grid 3 Accent 1" w:semiHidden="0" w:uiPriority="69" w:unhideWhenUsed="0"/>
+    <w:lsdException w:name="Dark List Accent 1" w:semiHidden="0" w:uiPriority="70" w:unhideWhenUsed="0"/>
+    <w:lsdException w:name="Colorful Shading Accent 1" w:semiHidden="0" w:uiPriority="71" w:unhideWhenUsed="0"/>
+    <w:lsdException w:name="Colorful List Accent 1" w:semiHidden="0" w:uiPriority="72" w:unhideWhenUsed="0"/>
+    <w:lsdException w:name="Colorful Grid Accent 1" w:semiHidden="0" w:uiPriority="73" w:unhideWhenUsed="0"/>
+    <w:lsdException w:name="Light Shading Accent 2" w:semiHidden="0" w:uiPriority="60" w:unhideWhenUsed="0"/>
+    <w:lsdException w:name="Light List Accent 2" w:semiHidden="0" w:uiPriority="61" w:unhideWhenUsed="0"/>
+    <w:lsdException w:name="Light Grid Accent 2" w:semiHidden="0" w:uiPriority="62" w:unhideWhenUsed="0"/>
+    <w:lsdException w:name="Medium Shading 1 Accent 2" w:semiHidden="0" w:uiPriority="63" w:unhideWhenUsed="0"/>
+    <w:lsdException w:name="Medium Shading 2 Accent 2" w:semiHidden="0" w:uiPriority="64" w:unhideWhenUsed="0"/>
+    <w:lsdException w:name="Medium List 1 Accent 2" w:semiHidden="0" w:uiPriority="65" w:unhideWhenUsed="0"/>
+    <w:lsdException w:name="Medium List 2 Accent 2" w:semiHidden="0" w:uiPriority="66" w:unhideWhenUsed="0"/>
+    <w:lsdException w:name="Medium Grid 1 Accent 2" w:semiHidden="0" w:uiPriority="67" w:unhideWhenUsed="0"/>
+    <w:lsdException w:name="Medium Grid 2 Accent 2" w:semiHidden="0" w:uiPriority="68" w:unhideWhenUsed="0"/>
+    <w:lsdException w:name="Medium Grid 3 Accent 2" w:semiHidden="0" w:uiPriority="69" w:unhideWhenUsed="0"/>
+    <w:lsdException w:name="Dark List Accent 2" w:semiHidden="0" w:uiPriority="70" w:unhideWhenUsed="0"/>
+    <w:lsdException w:name="Colorful Shading Accent 2" w:semiHidden="0" w:uiPriority="71" w:unhideWhenUsed="0"/>
+    <w:lsdException w:name="Colorful List Accent 2" w:semiHidden="0" w:uiPriority="72" w:unhideWhenUsed="0"/>
+    <w:lsdException w:name="Colorful Grid Accent 2" w:semiHidden="0" w:uiPriority="73" w:unhideWhenUsed="0"/>
+    <w:lsdException w:name="Light Shading Accent 3" w:semiHidden="0" w:uiPriority="60" w:unhideWhenUsed="0"/>
+    <w:lsdException w:name="Light List Accent 3" w:semiHidden="0" w:uiPriority="61" w:unhideWhenUsed="0"/>
+    <w:lsdException w:name="Light Grid Accent 3" w:semiHidden="0" w:uiPriority="62" w:unhideWhenUsed="0"/>
+    <w:lsdException w:name="Medium Shading 1 Accent 3" w:semiHidden="0" w:uiPriority="63" w:unhideWhenUsed="0"/>
+    <w:lsdException w:name="Medium Shading 2 Accent 3" w:semiHidden="0" w:uiPriority="64" w:unhideWhenUsed="0"/>
+    <w:lsdException w:name="Medium List 1 Accent 3" w:semiHidden="0" w:uiPriority="65" w:unhideWhenUsed="0"/>
+    <w:lsdException w:name="Medium List 2 Accent 3" w:semiHidden="0" w:uiPriority="66" w:unhideWhenUsed="0"/>
+    <w:lsdException w:name="Medium Grid 1 Accent 3" w:semiHidden="0" w:uiPriority="67" w:unhideWhenUsed="0"/>
+    <w:lsdException w:name="Medium Grid 2 Accent 3" w:semiHidden="0" w:uiPriority="68" w:unhideWhenUsed="0"/>
+    <w:lsdException w:name="Medium Grid 3 Accent 3" w:semiHidden="0" w:uiPriority="69" w:unhideWhenUsed="0"/>
+    <w:lsdException w:name="Dark List Accent 3" w:semiHidden="0" w:uiPriority="70" w:unhideWhenUsed="0"/>
+    <w:lsdException w:name="Colorful Shading Accent 3" w:semiHidden="0" w:uiPriority="71" w:unhideWhenUsed="0"/>
+    <w:lsdException w:name="Colorful List Accent 3" w:semiHidden="0" w:uiPriority="72" w:unhideWhenUsed="0"/>
+    <w:lsdException w:name="Colorful Grid Accent 3" w:semiHidden="0" w:uiPriority="73" w:unhideWhenUsed="0"/>
+    <w:lsdException w:name="Light Shading Accent 4" w:semiHidden="0" w:uiPriority="60" w:unhideWhenUsed="0"/>
+    <w:lsdException w:name="Light List Accent 4" w:semiHidden="0" w:uiPriority="61" w:unhideWhenUsed="0"/>
+    <w:lsdException w:name="Light Grid Accent 4" w:semiHidden="0" w:uiPriority="62" w:unhideWhenUsed="0"/>
+    <w:lsdException w:name="Medium Shading 1 Accent 4" w:semiHidden="0" w:uiPriority="63" w:unhideWhenUsed="0"/>
+    <w:lsdException w:name="Medium Shading 2 Accent 4" w:semiHidden="0" w:uiPriority="64" w:unhideWhenUsed="0"/>
+    <w:lsdException w:name="Medium List 1 Accent 4" w:semiHidden="0" w:uiPriority="65" w:unhideWhenUsed="0"/>
+    <w:lsdException w:name="Medium List 2 Accent 4" w:semiHidden="0" w:uiPriority="66" w:unhideWhenUsed="0"/>
+    <w:lsdException w:name="Medium Grid 1 Accent 4" w:semiHidden="0" w:uiPriority="67" w:unhideWhenUsed="0"/>
+    <w:lsdException w:name="Medium Grid 2 Accent 4" w:semiHidden="0" w:uiPriority="68" w:unhideWhenUsed="0"/>
+    <w:lsdException w:name="Medium Grid 3 Accent 4" w:semiHidden="0" w:uiPriority="69" w:unhideWhenUsed="0"/>
+    <w:lsdException w:name="Dark List Accent 4" w:semiHidden="0" w:uiPriority="70" w:unhideWhenUsed="0"/>
+    <w:lsdException w:name="Colorful Shading Accent 4" w:semiHidden="0" w:uiPriority="71" w:unhideWhenUsed="0"/>
+    <w:lsdException w:name="Colorful List Accent 4" w:semiHidden="0" w:uiPriority="72" w:unhideWhenUsed="0"/>
+    <w:lsdException w:name="Colorful Grid Accent 4" w:semiHidden="0" w:uiPriority="73" w:unhideWhenUsed="0"/>
+    <w:lsdException w:name="Light Shading Accent 5" w:semiHidden="0" w:uiPriority="60" w:unhideWhenUsed="0"/>
+    <w:lsdException w:name="Light List Accent 5" w:semiHidden="0" w:uiPriority="61" w:unhideWhenUsed="0"/>
+    <w:lsdException w:name="Light Grid Accent 5" w:semiHidden="0" w:uiPriority="62" w:unhideWhenUsed="0"/>
+    <w:lsdException w:name="Medium Shading 1 Accent 5" w:semiHidden="0" w:uiPriority="63" w:unhideWhenUsed="0"/>
+    <w:lsdException w:name="Medium Shading 2 Accent 5" w:semiHidden="0" w:uiPriority="64" w:unhideWhenUsed="0"/>
+    <w:lsdException w:name="Medium List 1 Accent 5" w:semiHidden="0" w:uiPriority="65" w:unhideWhenUsed="0"/>
+    <w:lsdException w:name="Medium List 2 Accent 5" w:semiHidden="0" w:uiPriority="66" w:unhideWhenUsed="0"/>
+    <w:lsdException w:name="Medium Grid 1 Accent 5" w:semiHidden="0" w:uiPriority="67" w:unhideWhenUsed="0"/>
+    <w:lsdException w:name="Medium Grid 2 Accent 5" w:semiHidden="0" w:uiPriority="68" w:unhideWhenUsed="0"/>
+    <w:lsdException w:name="Medium Grid 3 Accent 5" w:semiHidden="0" w:uiPriority="69" w:unhideWhenUsed="0"/>
+    <w:lsdException w:name="Dark List Accent 5" w:semiHidden="0" w:uiPriority="70" w:unhideWhenUsed="0"/>
+    <w:lsdException w:name="Colorful Shading Accent 5" w:semiHidden="0" w:uiPriority="71" w:unhideWhenUsed="0"/>
+    <w:lsdException w:name="Colorful List Accent 5" w:semiHidden="0" w:uiPriority="72" w:unhideWhenUsed="0"/>
+    <w:lsdException w:name="Colorful Grid Accent 5" w:semiHidden="0" w:uiPriority="73" w:unhideWhenUsed="0"/>
+    <w:lsdException w:name="Light Shading Accent 6" w:semiHidden="0" w:uiPriority="60" w:unhideWhenUsed="0"/>
+    <w:lsdException w:name="Light List Accent 6" w:semiHidden="0" w:uiPriority="61" w:unhideWhenUsed="0"/>
+    <w:lsdException w:name="Light Grid Accent 6" w:semiHidden="0" w:uiPriority="62" w:unhideWhenUsed="0"/>
+    <w:lsdException w:name="Medium Shading 1 Accent 6" w:semiHidden="0" w:uiPriority="63" w:unhideWhenUsed="0"/>
+    <w:lsdException w:name="Medium Shading 2 Accent 6" w:semiHidden="0" w:uiPriority="64" w:unhideWhenUsed="0"/>
+    <w:lsdException w:name="Medium List 1 Accent 6" w:semiHidden="0" w:uiPriority="65" w:unhideWhenUsed="0"/>
+    <w:lsdException w:name="Medium List 2 Accent 6" w:semiHidden="0" w:uiPriority="66" w:unhideWhenUsed="0"/>
+    <w:lsdException w:name="Medium Grid 1 Accent 6" w:semiHidden="0" w:uiPriority="67" w:unhideWhenUsed="0"/>
+    <w:lsdException w:name="Medium Grid 2 Accent 6" w:semiHidden="0" w:uiPriority="68" w:unhideWhenUsed="0"/>
+    <w:lsdException w:name="Medium Grid 3 Accent 6" w:semiHidden="0" w:uiPriority="69" w:unhideWhenUsed="0"/>
+    <w:lsdException w:name="Dark List Accent 6" w:semiHidden="0" w:uiPriority="70" w:unhideWhenUsed="0"/>
+    <w:lsdException w:name="Colorful Shading Accent 6" w:semiHidden="0" w:uiPriority="71" w:unhideWhenUsed="0"/>
+    <w:lsdException w:name="Colorful List Accent 6" w:semiHidden="0" w:uiPriority="72" w:unhideWhenUsed="0"/>
+    <w:lsdException w:name="Colorful Grid Accent 6" w:semiHidden="0" w:uiPriority="73" w:unhideWhenUsed="0"/>
+    <w:lsdException w:name="Subtle Emphasis" w:semiHidden="0" w:uiPriority="19" w:unhideWhenUsed="0" w:qFormat="1"/>
+    <w:lsdException w:name="Intense Emphasis" w:semiHidden="0" w:uiPriority="21" w:unhideWhenUsed="0" w:qFormat="1"/>
+    <w:lsdException w:name="Subtle Reference" w:semiHidden="0" w:uiPriority="31" w:unhideWhenUsed="0" w:qFormat="1"/>
+    <w:lsdException w:name="Intense Reference" w:semiHidden="0" w:uiPriority="32" w:unhideWhenUsed="0" w:qFormat="1"/>
+    <w:lsdException w:name="Book Title" w:semiHidden="0" w:uiPriority="33" w:unhideWhenUsed="0" w:qFormat="1"/>
+    <w:lsdException w:name="Bibliography" w:uiPriority="37"/>
+    <w:lsdException w:name="TOC Heading" w:uiPriority="39" w:qFormat="1"/>
+  </w:latentStyles>
   <w:style w:type="paragraph" w:default="1" w:styleId="Normal">
     <w:name w:val="Normal"/>
-    <w:next w:val="Normal"/>
-    <w:pPr/>
     <w:rPr>
       <w:sz w:val="24"/>
       <w:szCs w:val="24"/>
       <w:lang w:val="en-US" w:eastAsia="en-US" w:bidi="ar-SA"/>
     </w:rPr>
   </w:style>
-  <w:style w:type="character" w:default="1" w:styleId="Default Paragraph Font">
+  <w:style w:type="character" w:default="1" w:styleId="DefaultParagraphFont">
     <w:name w:val="Default Paragraph Font"/>
-    <w:next w:val="Default Paragraph Font"/>
   </w:style>
-  <w:style w:type="character" w:styleId="Hyperlink">
-    <w:name w:val="Hyperlink"/>
-    <w:rPr>
-      <w:u w:val="single"/>
-    </w:rPr>
-  </w:style>
-  <w:style w:type="table" w:default="1" w:styleId="Table Normal">
-    <w:name w:val="Table Normal"/>
-    <w:next w:val="Table Normal"/>
-    <w:pPr/>
+  <w:style w:type="table" w:default="1" w:styleId="TableNormal">
+    <w:name w:val="Normal Table"/>
     <w:tblPr>
       <w:tblInd w:w="0" w:type="dxa"/>
     </w:tblPr>
-    <w:trPr/>
-    <w:tcPr/>
     <w:tblStylePr w:type="firstRow"/>
     <w:tblStylePr w:type="lastRow"/>
     <w:tblStylePr w:type="firstCol"/>
@@ -893,19 +992,23 @@
     <w:tblStylePr w:type="seCell"/>
     <w:tblStylePr w:type="swCell"/>
   </w:style>
-  <w:style w:type="numbering" w:default="1" w:styleId="No List">
+  <w:style w:type="numbering" w:default="1" w:styleId="NoList">
     <w:name w:val="No List"/>
-    <w:next w:val="No List"/>
-    <w:pPr/>
   </w:style>
-  <w:style w:type="paragraph" w:styleId="Heading">
+  <w:style w:type="character" w:styleId="Hyperlink">
+    <w:name w:val="Hyperlink"/>
+    <w:rPr>
+      <w:u w:val="single"/>
+    </w:rPr>
+  </w:style>
+  <w:style w:type="paragraph" w:customStyle="1" w:styleId="Heading">
     <w:name w:val="Heading"/>
     <w:next w:val="Body"/>
     <w:pPr>
-      <w:keepNext w:val="1"/>
+      <w:keepNext/>
       <w:keepLines w:val="0"/>
       <w:pageBreakBefore w:val="0"/>
-      <w:widowControl w:val="1"/>
+      <w:widowControl/>
       <w:shd w:val="clear" w:color="auto" w:fill="auto"/>
       <w:suppressAutoHyphens w:val="0"/>
       <w:bidi w:val="0"/>
@@ -915,9 +1018,9 @@
       <w:outlineLvl w:val="0"/>
     </w:pPr>
     <w:rPr>
-      <w:rFonts w:ascii="Helvetica Neue" w:cs="Arial Unicode MS" w:hAnsi="Helvetica Neue" w:eastAsia="Arial Unicode MS"/>
-      <w:b w:val="1"/>
-      <w:bCs w:val="1"/>
+      <w:rFonts w:ascii="Helvetica Neue" w:eastAsia="Arial Unicode MS" w:hAnsi="Helvetica Neue" w:cs="Arial Unicode MS"/>
+      <w:b/>
+      <w:bCs/>
       <w:i w:val="0"/>
       <w:iCs w:val="0"/>
       <w:caps w:val="0"/>
@@ -936,14 +1039,13 @@
       <w:lang w:val="en-US"/>
     </w:rPr>
   </w:style>
-  <w:style w:type="paragraph" w:styleId="Body">
+  <w:style w:type="paragraph" w:customStyle="1" w:styleId="Body">
     <w:name w:val="Body"/>
-    <w:next w:val="Body"/>
     <w:pPr>
       <w:keepNext w:val="0"/>
       <w:keepLines w:val="0"/>
       <w:pageBreakBefore w:val="0"/>
-      <w:widowControl w:val="1"/>
+      <w:widowControl/>
       <w:shd w:val="clear" w:color="auto" w:fill="auto"/>
       <w:suppressAutoHyphens w:val="0"/>
       <w:bidi w:val="0"/>
@@ -953,7 +1055,7 @@
       <w:outlineLvl w:val="9"/>
     </w:pPr>
     <w:rPr>
-      <w:rFonts w:ascii="Helvetica Neue" w:cs="Arial Unicode MS" w:hAnsi="Helvetica Neue" w:eastAsia="Arial Unicode MS"/>
+      <w:rFonts w:ascii="Helvetica Neue" w:eastAsia="Arial Unicode MS" w:hAnsi="Helvetica Neue" w:cs="Arial Unicode MS"/>
       <w:b w:val="0"/>
       <w:bCs w:val="0"/>
       <w:i w:val="0"/>
@@ -974,7 +1076,7 @@
       <w:lang w:val="en-US"/>
     </w:rPr>
   </w:style>
-  <w:style w:type="numbering" w:styleId="Lettered">
+  <w:style w:type="numbering" w:customStyle="1" w:styleId="Lettered">
     <w:name w:val="Lettered"/>
     <w:pPr>
       <w:numPr>
@@ -982,10 +1084,9 @@
       </w:numPr>
     </w:pPr>
   </w:style>
-  <w:style w:type="character" w:styleId="Hyperlink.0">
+  <w:style w:type="character" w:customStyle="1" w:styleId="Hyperlink0">
     <w:name w:val="Hyperlink.0"/>
     <w:basedOn w:val="Hyperlink"/>
-    <w:next w:val="Hyperlink.0"/>
     <w:rPr>
       <w:u w:val="single"/>
     </w:rPr>

</xml_diff>